<commit_message>
finish 1st draft Ch 7
</commit_message>
<xml_diff>
--- a/Book Outline  (Version 8).docx
+++ b/Book Outline  (Version 8).docx
@@ -980,7 +980,13 @@
         <w:pStyle w:val="ListParagraph"/>
       </w:pPr>
       <w:r>
-        <w:t>Active Directory is at the heart of most organisations these days. The chapter looks at core AD concepts and how to manage AD. The chapter begins with installing a forest with multiple domains and domain controllers. The chapter then looks at managing core AD objects. The chapter then looks at creating a logon Installing Forest/Domain</w:t>
+        <w:t>Active Directory is at the heart of most organi</w:t>
+      </w:r>
+      <w:r>
+        <w:t>z</w:t>
+      </w:r>
+      <w:r>
+        <w:t>ations these days. The chapter looks at core AD concepts and how to manage AD. The chapter begins with installing a forest with multiple domains and domain controllers. The chapter then looks at managing core AD objects. The chapter then looks at creating a logon Installing Forest/Domain</w:t>
       </w:r>
     </w:p>
     <w:p>
@@ -1352,7 +1358,25 @@
         <w:t xml:space="preserve">This chapter looks </w:t>
       </w:r>
       <w:r>
-        <w:t>aspects of Enterprise server security. The chapter demonstrates how to establish implement fine-grained security delegation, how to install/use AD based certificate servers. Nest you look at reporting and report on users with potentially excessive permissions. Then you look at the event logs, both the Application and services log and examining logon events in the event log.</w:t>
+        <w:t xml:space="preserve">aspects of Enterprise server security. The chapter demonstrates how to establish </w:t>
+      </w:r>
+      <w:r>
+        <w:t xml:space="preserve">and </w:t>
+      </w:r>
+      <w:r>
+        <w:t xml:space="preserve">implement fine-grained security delegation, how </w:t>
+      </w:r>
+      <w:r>
+        <w:t>you</w:t>
+      </w:r>
+      <w:r>
+        <w:t xml:space="preserve"> install/use AD</w:t>
+      </w:r>
+      <w:r>
+        <w:t>-</w:t>
+      </w:r>
+      <w:r>
+        <w:t>based certificate servers. Nest you look at reporting and report on users with potentially excessive permissions. Then you look at the event logs, both the Application and services log and examining logon events in the event log.</w:t>
       </w:r>
     </w:p>
     <w:p>
@@ -1414,6 +1438,12 @@
         </w:rPr>
         <w:t>Privileged users</w:t>
       </w:r>
+      <w:r>
+        <w:rPr>
+          <w:strike/>
+        </w:rPr>
+        <w:t xml:space="preserve">  (done in earlier chapter)</w:t>
+      </w:r>
     </w:p>
     <w:p>
       <w:pPr>
@@ -1459,6 +1489,12 @@
         </w:rPr>
         <w:t>Installing WSL and WSL 2</w:t>
       </w:r>
+      <w:r>
+        <w:rPr>
+          <w:strike/>
+        </w:rPr>
+        <w:t xml:space="preserve"> (not needed).</w:t>
+      </w:r>
     </w:p>
     <w:p>
       <w:pPr>
@@ -2132,7 +2168,13 @@
         <w:ind w:left="720"/>
       </w:pPr>
       <w:r>
-        <w:t>Hyper-V is Microsoft’s native virtualisation offering. This chapter looks installation of Hyper and creating and managing VMs. The chapter also looks at advanced features including storage/</w:t>
+        <w:t>Hyper-V is Microsoft’s native virtuali</w:t>
+      </w:r>
+      <w:r>
+        <w:t>z</w:t>
+      </w:r>
+      <w:r>
+        <w:t>ation offering. This chapter looks installation of Hyper and creating and managing VMs. The chapter also looks at advanced features including storage/</w:t>
       </w:r>
       <w:proofErr w:type="spellStart"/>
       <w:r>
@@ -7540,9 +7582,12 @@
 </file>
 
 <file path=customXml/item1.xml><?xml version="1.0" encoding="utf-8"?>
-<p:properties xmlns:p="http://schemas.microsoft.com/office/2006/metadata/properties" xmlns:xsi="http://www.w3.org/2001/XMLSchema-instance" xmlns:pc="http://schemas.microsoft.com/office/infopath/2007/PartnerControls">
-  <documentManagement/>
-</p:properties>
+<?mso-contentType ?>
+<FormTemplates xmlns="http://schemas.microsoft.com/sharepoint/v3/contenttype/forms">
+  <Display>DocumentLibraryForm</Display>
+  <Edit>DocumentLibraryForm</Edit>
+  <New>DocumentLibraryForm</New>
+</FormTemplates>
 </file>
 
 <file path=customXml/item2.xml><?xml version="1.0" encoding="utf-8"?>
@@ -7757,19 +7802,15 @@
 </file>
 
 <file path=customXml/item3.xml><?xml version="1.0" encoding="utf-8"?>
-<?mso-contentType ?>
-<FormTemplates xmlns="http://schemas.microsoft.com/sharepoint/v3/contenttype/forms">
-  <Display>DocumentLibraryForm</Display>
-  <Edit>DocumentLibraryForm</Edit>
-  <New>DocumentLibraryForm</New>
-</FormTemplates>
+<p:properties xmlns:p="http://schemas.microsoft.com/office/2006/metadata/properties" xmlns:xsi="http://www.w3.org/2001/XMLSchema-instance" xmlns:pc="http://schemas.microsoft.com/office/infopath/2007/PartnerControls">
+  <documentManagement/>
+</p:properties>
 </file>
 
 <file path=customXml/itemProps1.xml><?xml version="1.0" encoding="utf-8"?>
-<ds:datastoreItem xmlns:ds="http://schemas.openxmlformats.org/officeDocument/2006/customXml" ds:itemID="{990E10FC-EE06-455C-B2E7-C5469D70A09C}">
+<ds:datastoreItem xmlns:ds="http://schemas.openxmlformats.org/officeDocument/2006/customXml" ds:itemID="{2C2ABC23-4A91-4173-8C6A-66B109789DC8}">
   <ds:schemaRefs>
-    <ds:schemaRef ds:uri="http://schemas.microsoft.com/office/2006/metadata/properties"/>
-    <ds:schemaRef ds:uri="http://schemas.microsoft.com/office/infopath/2007/PartnerControls"/>
+    <ds:schemaRef ds:uri="http://schemas.microsoft.com/sharepoint/v3/contenttype/forms"/>
   </ds:schemaRefs>
 </ds:datastoreItem>
 </file>
@@ -7794,9 +7835,10 @@
 </file>
 
 <file path=customXml/itemProps3.xml><?xml version="1.0" encoding="utf-8"?>
-<ds:datastoreItem xmlns:ds="http://schemas.openxmlformats.org/officeDocument/2006/customXml" ds:itemID="{2C2ABC23-4A91-4173-8C6A-66B109789DC8}">
+<ds:datastoreItem xmlns:ds="http://schemas.openxmlformats.org/officeDocument/2006/customXml" ds:itemID="{990E10FC-EE06-455C-B2E7-C5469D70A09C}">
   <ds:schemaRefs>
-    <ds:schemaRef ds:uri="http://schemas.microsoft.com/sharepoint/v3/contenttype/forms"/>
+    <ds:schemaRef ds:uri="http://schemas.microsoft.com/office/2006/metadata/properties"/>
+    <ds:schemaRef ds:uri="http://schemas.microsoft.com/office/infopath/2007/PartnerControls"/>
   </ds:schemaRefs>
 </ds:datastoreItem>
 </file>
</xml_diff>

<commit_message>
Post Ch 8 1st draft
</commit_message>
<xml_diff>
--- a/Book Outline  (Version 8).docx
+++ b/Book Outline  (Version 8).docx
@@ -1407,7 +1407,13 @@
         </w:numPr>
       </w:pPr>
       <w:r>
-        <w:t xml:space="preserve">Examining Application and Services </w:t>
+        <w:t xml:space="preserve">Examining </w:t>
+      </w:r>
+      <w:r>
+        <w:t>Event</w:t>
+      </w:r>
+      <w:r>
+        <w:t xml:space="preserve"> </w:t>
       </w:r>
       <w:r>
         <w:t>L</w:t>
@@ -1460,7 +1466,10 @@
       <w:bookmarkStart w:id="14" w:name="_Hlk61981050"/>
       <w:bookmarkEnd w:id="13"/>
       <w:r>
-        <w:t>Managing PowerShell Script block logging</w:t>
+        <w:t xml:space="preserve">Using </w:t>
+      </w:r>
+      <w:r>
+        <w:t>PowerShell Script block logging</w:t>
       </w:r>
     </w:p>
     <w:bookmarkEnd w:id="14"/>
@@ -1487,6 +1496,14 @@
       <w:r>
         <w:t>Managing Windows Defender</w:t>
       </w:r>
+      <w:hyperlink r:id="rId14" w:history="1">
+        <w:r>
+          <w:rPr>
+            <w:rStyle w:val="Hyperlink"/>
+          </w:rPr>
+          <w:t>https://www.msn.com/en-gb/entertainment/news/lost-19th-century-tlingit-fort-discovered-in-alaska/ar-BB1d4Rnk</w:t>
+        </w:r>
+      </w:hyperlink>
     </w:p>
     <w:bookmarkEnd w:id="11"/>
     <w:p>
@@ -1539,7 +1556,6 @@
         <w:t>Installing WSL and WSL 2 (not needed).</w:t>
       </w:r>
     </w:p>
-    <w:p/>
     <w:p>
       <w:pPr>
         <w:pStyle w:val="ListParagraph"/>
@@ -1573,16 +1589,6 @@
       <w:r>
         <w:t>New Material - 100%</w:t>
       </w:r>
-    </w:p>
-    <w:p>
-      <w:pPr>
-        <w:pStyle w:val="ListParagraph"/>
-      </w:pPr>
-    </w:p>
-    <w:p>
-      <w:pPr>
-        <w:pStyle w:val="ListParagraph"/>
-      </w:pPr>
     </w:p>
     <w:p>
       <w:pPr>
@@ -1803,7 +1809,6 @@
         <w:jc w:val="both"/>
       </w:pPr>
       <w:r>
-        <w:lastRenderedPageBreak/>
         <w:t>Creating a scale</w:t>
       </w:r>
       <w:r>
@@ -1842,6 +1847,7 @@
         <w:jc w:val="both"/>
       </w:pPr>
       <w:r>
+        <w:lastRenderedPageBreak/>
         <w:t>Using an ISCSI Target</w:t>
       </w:r>
     </w:p>
@@ -1986,8 +1992,13 @@
         <w:t>This chapter</w:t>
       </w:r>
       <w:r>
-        <w:t>, little changed from earlier editions, looks at printing,.</w:t>
-      </w:r>
+        <w:t xml:space="preserve">, little changed from earlier editions, looks at </w:t>
+      </w:r>
+      <w:proofErr w:type="gramStart"/>
+      <w:r>
+        <w:t>printing,.</w:t>
+      </w:r>
+      <w:proofErr w:type="gramEnd"/>
     </w:p>
     <w:p>
       <w:pPr>
@@ -2326,31 +2337,31 @@
         </w:numPr>
       </w:pPr>
       <w:r>
+        <w:t>Configuring VM Hardware</w:t>
+      </w:r>
+    </w:p>
+    <w:p>
+      <w:pPr>
+        <w:pStyle w:val="ListParagraph"/>
+        <w:numPr>
+          <w:ilvl w:val="1"/>
+          <w:numId w:val="19"/>
+        </w:numPr>
+      </w:pPr>
+      <w:r>
+        <w:t>Configuring VM Networking</w:t>
+      </w:r>
+    </w:p>
+    <w:p>
+      <w:pPr>
+        <w:pStyle w:val="ListParagraph"/>
+        <w:numPr>
+          <w:ilvl w:val="1"/>
+          <w:numId w:val="19"/>
+        </w:numPr>
+      </w:pPr>
+      <w:r>
         <w:lastRenderedPageBreak/>
-        <w:t>Configuring VM Hardware</w:t>
-      </w:r>
-    </w:p>
-    <w:p>
-      <w:pPr>
-        <w:pStyle w:val="ListParagraph"/>
-        <w:numPr>
-          <w:ilvl w:val="1"/>
-          <w:numId w:val="19"/>
-        </w:numPr>
-      </w:pPr>
-      <w:r>
-        <w:t>Configuring VM Networking</w:t>
-      </w:r>
-    </w:p>
-    <w:p>
-      <w:pPr>
-        <w:pStyle w:val="ListParagraph"/>
-        <w:numPr>
-          <w:ilvl w:val="1"/>
-          <w:numId w:val="19"/>
-        </w:numPr>
-      </w:pPr>
-      <w:r>
         <w:t>Implementing Nested Virtuali</w:t>
       </w:r>
       <w:r>
@@ -2930,31 +2941,31 @@
         </w:numPr>
       </w:pPr>
       <w:r>
+        <w:t>Using WMI Methods</w:t>
+      </w:r>
+    </w:p>
+    <w:p>
+      <w:pPr>
+        <w:pStyle w:val="ListParagraph"/>
+        <w:numPr>
+          <w:ilvl w:val="1"/>
+          <w:numId w:val="22"/>
+        </w:numPr>
+      </w:pPr>
+      <w:r>
+        <w:t>Using WMI Events</w:t>
+      </w:r>
+    </w:p>
+    <w:p>
+      <w:pPr>
+        <w:pStyle w:val="ListParagraph"/>
+        <w:numPr>
+          <w:ilvl w:val="1"/>
+          <w:numId w:val="22"/>
+        </w:numPr>
+      </w:pPr>
+      <w:r>
         <w:lastRenderedPageBreak/>
-        <w:t>Using WMI Methods</w:t>
-      </w:r>
-    </w:p>
-    <w:p>
-      <w:pPr>
-        <w:pStyle w:val="ListParagraph"/>
-        <w:numPr>
-          <w:ilvl w:val="1"/>
-          <w:numId w:val="22"/>
-        </w:numPr>
-      </w:pPr>
-      <w:r>
-        <w:t>Using WMI Events</w:t>
-      </w:r>
-    </w:p>
-    <w:p>
-      <w:pPr>
-        <w:pStyle w:val="ListParagraph"/>
-        <w:numPr>
-          <w:ilvl w:val="1"/>
-          <w:numId w:val="22"/>
-        </w:numPr>
-      </w:pPr>
-      <w:r>
         <w:t>Implementing Permanent WMI eventing</w:t>
       </w:r>
     </w:p>
@@ -4319,7 +4330,7 @@
       </w:pPr>
     </w:p>
     <w:sectPr>
-      <w:headerReference w:type="default" r:id="rId14"/>
+      <w:headerReference w:type="default" r:id="rId15"/>
       <w:pgSz w:w="11906" w:h="16838"/>
       <w:pgMar w:top="1440" w:right="1440" w:bottom="1440" w:left="1440" w:header="708" w:footer="708" w:gutter="0"/>
       <w:cols w:space="708"/>
@@ -4455,7 +4466,15 @@
         <w:pStyle w:val="CommentText"/>
       </w:pPr>
       <w:r>
-        <w:t xml:space="preserve">In general and in more detail </w:t>
+        <w:t xml:space="preserve">In </w:t>
+      </w:r>
+      <w:proofErr w:type="gramStart"/>
+      <w:r>
+        <w:t>general</w:t>
+      </w:r>
+      <w:proofErr w:type="gramEnd"/>
+      <w:r>
+        <w:t xml:space="preserve"> and in more detail </w:t>
       </w:r>
     </w:p>
   </w:comment>
@@ -4564,7 +4583,15 @@
         <w:annotationRef/>
       </w:r>
       <w:r>
-        <w:t>I must admit, I do not know much about WMI and remote computing and connection, but my initials thoughts is that it would make a great addition to the book.</w:t>
+        <w:t xml:space="preserve">I must admit, I do not know much about WMI and remote computing and connection, but my initials thoughts </w:t>
+      </w:r>
+      <w:proofErr w:type="gramStart"/>
+      <w:r>
+        <w:t>is</w:t>
+      </w:r>
+      <w:proofErr w:type="gramEnd"/>
+      <w:r>
+        <w:t xml:space="preserve"> that it would make a great addition to the book.</w:t>
       </w:r>
     </w:p>
   </w:comment>
@@ -7593,7 +7620,6 @@
     <w:name w:val="Hyperlink"/>
     <w:basedOn w:val="DefaultParagraphFont"/>
     <w:uiPriority w:val="99"/>
-    <w:semiHidden/>
     <w:unhideWhenUsed/>
     <w:rsid w:val="003E43E7"/>
     <w:rPr>
@@ -7625,6 +7651,18 @@
       <w:color w:val="2F5496" w:themeColor="accent1" w:themeShade="BF"/>
       <w:sz w:val="26"/>
       <w:szCs w:val="26"/>
+    </w:rPr>
+  </w:style>
+  <w:style w:type="character" w:styleId="UnresolvedMention">
+    <w:name w:val="Unresolved Mention"/>
+    <w:basedOn w:val="DefaultParagraphFont"/>
+    <w:uiPriority w:val="99"/>
+    <w:semiHidden/>
+    <w:unhideWhenUsed/>
+    <w:rsid w:val="00063383"/>
+    <w:rPr>
+      <w:color w:val="605E5C"/>
+      <w:shd w:val="clear" w:color="auto" w:fill="E1DFDD"/>
     </w:rPr>
   </w:style>
 </w:styles>
@@ -8137,18 +8175,18 @@
 </file>
 
 <file path=customXml/item2.xml><?xml version="1.0" encoding="utf-8"?>
+<p:properties xmlns:p="http://schemas.microsoft.com/office/2006/metadata/properties" xmlns:xsi="http://www.w3.org/2001/XMLSchema-instance" xmlns:pc="http://schemas.microsoft.com/office/infopath/2007/PartnerControls">
+  <documentManagement/>
+</p:properties>
+</file>
+
+<file path=customXml/item3.xml><?xml version="1.0" encoding="utf-8"?>
 <?mso-contentType ?>
 <FormTemplates xmlns="http://schemas.microsoft.com/sharepoint/v3/contenttype/forms">
   <Display>DocumentLibraryForm</Display>
   <Edit>DocumentLibraryForm</Edit>
   <New>DocumentLibraryForm</New>
 </FormTemplates>
-</file>
-
-<file path=customXml/item3.xml><?xml version="1.0" encoding="utf-8"?>
-<p:properties xmlns:p="http://schemas.microsoft.com/office/2006/metadata/properties" xmlns:xsi="http://www.w3.org/2001/XMLSchema-instance" xmlns:pc="http://schemas.microsoft.com/office/infopath/2007/PartnerControls">
-  <documentManagement/>
-</p:properties>
 </file>
 
 <file path=customXml/itemProps1.xml><?xml version="1.0" encoding="utf-8"?>
@@ -8171,18 +8209,18 @@
 </file>
 
 <file path=customXml/itemProps2.xml><?xml version="1.0" encoding="utf-8"?>
-<ds:datastoreItem xmlns:ds="http://schemas.openxmlformats.org/officeDocument/2006/customXml" ds:itemID="{2C2ABC23-4A91-4173-8C6A-66B109789DC8}">
-  <ds:schemaRefs>
-    <ds:schemaRef ds:uri="http://schemas.microsoft.com/sharepoint/v3/contenttype/forms"/>
-  </ds:schemaRefs>
-</ds:datastoreItem>
-</file>
-
-<file path=customXml/itemProps3.xml><?xml version="1.0" encoding="utf-8"?>
 <ds:datastoreItem xmlns:ds="http://schemas.openxmlformats.org/officeDocument/2006/customXml" ds:itemID="{990E10FC-EE06-455C-B2E7-C5469D70A09C}">
   <ds:schemaRefs>
     <ds:schemaRef ds:uri="http://schemas.microsoft.com/office/2006/metadata/properties"/>
     <ds:schemaRef ds:uri="http://schemas.microsoft.com/office/infopath/2007/PartnerControls"/>
   </ds:schemaRefs>
 </ds:datastoreItem>
+</file>
+
+<file path=customXml/itemProps3.xml><?xml version="1.0" encoding="utf-8"?>
+<ds:datastoreItem xmlns:ds="http://schemas.openxmlformats.org/officeDocument/2006/customXml" ds:itemID="{2C2ABC23-4A91-4173-8C6A-66B109789DC8}">
+  <ds:schemaRefs>
+    <ds:schemaRef ds:uri="http://schemas.microsoft.com/sharepoint/v3/contenttype/forms"/>
+  </ds:schemaRefs>
+</ds:datastoreItem>
 </file>
</xml_diff>

<commit_message>
Ch 9. 10 edits
</commit_message>
<xml_diff>
--- a/Book Outline  (Version 8).docx
+++ b/Book Outline  (Version 8).docx
@@ -1769,8 +1769,18 @@
         </w:numPr>
         <w:jc w:val="both"/>
       </w:pPr>
-      <w:r>
-        <w:t>Managing files and folders</w:t>
+      <w:bookmarkStart w:id="15" w:name="_Hlk65144343"/>
+      <w:r>
+        <w:t xml:space="preserve">Managing </w:t>
+      </w:r>
+      <w:r>
+        <w:t xml:space="preserve">NTFS </w:t>
+      </w:r>
+      <w:r>
+        <w:t>files and folder</w:t>
+      </w:r>
+      <w:r>
+        <w:t xml:space="preserve"> permissions</w:t>
       </w:r>
     </w:p>
     <w:p>
@@ -1783,7 +1793,7 @@
         <w:jc w:val="both"/>
       </w:pPr>
       <w:r>
-        <w:t>Managing NTFS Permissions</w:t>
+        <w:t>Setting up and Securing your SMB server</w:t>
       </w:r>
     </w:p>
     <w:p>
@@ -1796,7 +1806,7 @@
         <w:jc w:val="both"/>
       </w:pPr>
       <w:r>
-        <w:t>Setting up and securing an SMB File server</w:t>
+        <w:t>Creating and securing SMB shares</w:t>
       </w:r>
     </w:p>
     <w:p>
@@ -1809,19 +1819,7 @@
         <w:jc w:val="both"/>
       </w:pPr>
       <w:r>
-        <w:t>Creating a scale</w:t>
-      </w:r>
-      <w:r>
-        <w:t>-</w:t>
-      </w:r>
-      <w:r>
-        <w:t xml:space="preserve">out file </w:t>
-      </w:r>
-      <w:r>
-        <w:t xml:space="preserve">SMB 3 </w:t>
-      </w:r>
-      <w:r>
-        <w:t>server</w:t>
+        <w:t>Accessing SMB shares</w:t>
       </w:r>
     </w:p>
     <w:p>
@@ -1861,7 +1859,7 @@
         <w:jc w:val="both"/>
       </w:pPr>
       <w:r>
-        <w:t>Implementing FSRM Quotas</w:t>
+        <w:t>Creating a Scale out File Server</w:t>
       </w:r>
     </w:p>
     <w:p>
@@ -1874,7 +1872,7 @@
         <w:jc w:val="both"/>
       </w:pPr>
       <w:r>
-        <w:t>Implementing FSRM Reporting</w:t>
+        <w:t>Implementing FSRM Quotas</w:t>
       </w:r>
     </w:p>
     <w:p>
@@ -1887,13 +1885,7 @@
         <w:jc w:val="both"/>
       </w:pPr>
       <w:r>
-        <w:t>Implementing DFS Name</w:t>
-      </w:r>
-      <w:r>
-        <w:t xml:space="preserve"> </w:t>
-      </w:r>
-      <w:r>
-        <w:t>Space</w:t>
+        <w:t>Implementing FSRM Reporting</w:t>
       </w:r>
     </w:p>
     <w:p>
@@ -1906,7 +1898,13 @@
         <w:jc w:val="both"/>
       </w:pPr>
       <w:r>
-        <w:t>Implementing DFS Replication</w:t>
+        <w:t>Implementing DFS Name</w:t>
+      </w:r>
+      <w:r>
+        <w:t xml:space="preserve"> </w:t>
+      </w:r>
+      <w:r>
+        <w:t>Space</w:t>
       </w:r>
     </w:p>
     <w:p>
@@ -1919,12 +1917,10 @@
         <w:jc w:val="both"/>
       </w:pPr>
       <w:r>
-        <w:t>Implementing</w:t>
-      </w:r>
-      <w:r>
-        <w:t xml:space="preserve"> NFS Server</w:t>
-      </w:r>
-    </w:p>
+        <w:t>Implementing DFS Replication</w:t>
+      </w:r>
+    </w:p>
+    <w:bookmarkEnd w:id="15"/>
     <w:p>
       <w:pPr>
         <w:pStyle w:val="ListParagraph"/>
@@ -1941,6 +1937,31 @@
         <w:rPr>
           <w:strike/>
         </w:rPr>
+        <w:t>Implementing</w:t>
+      </w:r>
+      <w:r>
+        <w:rPr>
+          <w:strike/>
+        </w:rPr>
+        <w:t xml:space="preserve"> NFS Server</w:t>
+      </w:r>
+    </w:p>
+    <w:p>
+      <w:pPr>
+        <w:pStyle w:val="ListParagraph"/>
+        <w:numPr>
+          <w:ilvl w:val="0"/>
+          <w:numId w:val="16"/>
+        </w:numPr>
+        <w:jc w:val="both"/>
+        <w:rPr>
+          <w:strike/>
+        </w:rPr>
+      </w:pPr>
+      <w:r>
+        <w:rPr>
+          <w:strike/>
+        </w:rPr>
         <w:t>Using an NFS Server in WSL 2</w:t>
       </w:r>
     </w:p>
@@ -1992,13 +2013,8 @@
         <w:t>This chapter</w:t>
       </w:r>
       <w:r>
-        <w:t xml:space="preserve">, little changed from earlier editions, looks at </w:t>
-      </w:r>
-      <w:proofErr w:type="gramStart"/>
-      <w:r>
-        <w:t>printing,.</w:t>
-      </w:r>
-      <w:proofErr w:type="gramEnd"/>
+        <w:t>, little changed from earlier editions, looks at printing,.</w:t>
+      </w:r>
     </w:p>
     <w:p>
       <w:pPr>
@@ -2349,6 +2365,7 @@
         </w:numPr>
       </w:pPr>
       <w:r>
+        <w:lastRenderedPageBreak/>
         <w:t>Configuring VM Networking</w:t>
       </w:r>
     </w:p>
@@ -2361,7 +2378,6 @@
         </w:numPr>
       </w:pPr>
       <w:r>
-        <w:lastRenderedPageBreak/>
         <w:t>Implementing Nested Virtuali</w:t>
       </w:r>
       <w:r>
@@ -2483,26 +2499,26 @@
       <w:r>
         <w:t xml:space="preserve">14. </w:t>
       </w:r>
-      <w:commentRangeStart w:id="15"/>
       <w:commentRangeStart w:id="16"/>
+      <w:commentRangeStart w:id="17"/>
       <w:r>
         <w:t>Managing Azure</w:t>
       </w:r>
-      <w:commentRangeEnd w:id="15"/>
+      <w:commentRangeEnd w:id="16"/>
       <w:r>
         <w:rPr>
           <w:rStyle w:val="CommentReference"/>
           <w:b/>
           <w:bCs/>
         </w:rPr>
-        <w:commentReference w:id="15"/>
-      </w:r>
-      <w:commentRangeEnd w:id="16"/>
+        <w:commentReference w:id="16"/>
+      </w:r>
+      <w:commentRangeEnd w:id="17"/>
       <w:r>
         <w:rPr>
           <w:rStyle w:val="CommentReference"/>
         </w:rPr>
-        <w:commentReference w:id="16"/>
+        <w:commentReference w:id="17"/>
       </w:r>
     </w:p>
     <w:p/>
@@ -2670,8 +2686,8 @@
         </w:rPr>
         <w:t xml:space="preserve">15. </w:t>
       </w:r>
-      <w:commentRangeStart w:id="17"/>
       <w:commentRangeStart w:id="18"/>
+      <w:commentRangeStart w:id="19"/>
       <w:r>
         <w:rPr>
           <w:b/>
@@ -2700,21 +2716,21 @@
         </w:rPr>
         <w:t xml:space="preserve"> Windows Server</w:t>
       </w:r>
-      <w:commentRangeEnd w:id="17"/>
+      <w:commentRangeEnd w:id="18"/>
       <w:r>
         <w:rPr>
           <w:rStyle w:val="CommentReference"/>
           <w:b/>
           <w:bCs/>
         </w:rPr>
-        <w:commentReference w:id="17"/>
-      </w:r>
-      <w:commentRangeEnd w:id="18"/>
+        <w:commentReference w:id="18"/>
+      </w:r>
+      <w:commentRangeEnd w:id="19"/>
       <w:r>
         <w:rPr>
           <w:rStyle w:val="CommentReference"/>
         </w:rPr>
-        <w:commentReference w:id="18"/>
+        <w:commentReference w:id="19"/>
       </w:r>
     </w:p>
     <w:p>
@@ -2853,26 +2869,26 @@
       <w:r>
         <w:t>with</w:t>
       </w:r>
-      <w:commentRangeStart w:id="19"/>
       <w:commentRangeStart w:id="20"/>
+      <w:commentRangeStart w:id="21"/>
       <w:r>
         <w:t xml:space="preserve"> WMI</w:t>
       </w:r>
-      <w:commentRangeEnd w:id="19"/>
+      <w:commentRangeEnd w:id="20"/>
       <w:r>
         <w:rPr>
           <w:rStyle w:val="CommentReference"/>
           <w:b/>
           <w:bCs/>
         </w:rPr>
-        <w:commentReference w:id="19"/>
-      </w:r>
-      <w:commentRangeEnd w:id="20"/>
+        <w:commentReference w:id="20"/>
+      </w:r>
+      <w:commentRangeEnd w:id="21"/>
       <w:r>
         <w:rPr>
           <w:rStyle w:val="CommentReference"/>
         </w:rPr>
-        <w:commentReference w:id="20"/>
+        <w:commentReference w:id="21"/>
       </w:r>
     </w:p>
     <w:p>
@@ -2953,6 +2969,7 @@
         </w:numPr>
       </w:pPr>
       <w:r>
+        <w:lastRenderedPageBreak/>
         <w:t>Using WMI Events</w:t>
       </w:r>
     </w:p>
@@ -2965,7 +2982,6 @@
         </w:numPr>
       </w:pPr>
       <w:r>
-        <w:lastRenderedPageBreak/>
         <w:t>Implementing Permanent WMI eventing</w:t>
       </w:r>
     </w:p>
@@ -3225,7 +3241,7 @@
                 <w:color w:val="000000"/>
                 <w:lang w:eastAsia="en-GB"/>
               </w:rPr>
-              <w:t>6</w:t>
+              <w:t>7</w:t>
             </w:r>
           </w:p>
         </w:tc>
@@ -3677,7 +3693,7 @@
                 <w:color w:val="000000"/>
                 <w:lang w:eastAsia="en-GB"/>
               </w:rPr>
-              <w:t>4</w:t>
+              <w:t>7</w:t>
             </w:r>
           </w:p>
         </w:tc>
@@ -4318,7 +4334,7 @@
                 <w:color w:val="000000"/>
                 <w:lang w:eastAsia="en-GB"/>
               </w:rPr>
-              <w:t>2</w:t>
+              <w:t>6</w:t>
             </w:r>
           </w:p>
         </w:tc>
@@ -4466,15 +4482,7 @@
         <w:pStyle w:val="CommentText"/>
       </w:pPr>
       <w:r>
-        <w:t xml:space="preserve">In </w:t>
-      </w:r>
-      <w:proofErr w:type="gramStart"/>
-      <w:r>
-        <w:t>general</w:t>
-      </w:r>
-      <w:proofErr w:type="gramEnd"/>
-      <w:r>
-        <w:t xml:space="preserve"> and in more detail </w:t>
+        <w:t xml:space="preserve">In general and in more detail </w:t>
       </w:r>
     </w:p>
   </w:comment>
@@ -4499,7 +4507,7 @@
       <w:proofErr w:type="spellEnd"/>
     </w:p>
   </w:comment>
-  <w:comment w:id="15" w:author="James Robinson-Prior" w:date="2020-07-22T14:14:00Z" w:initials="JR">
+  <w:comment w:id="16" w:author="James Robinson-Prior" w:date="2020-07-22T14:14:00Z" w:initials="JR">
     <w:p>
       <w:pPr>
         <w:pStyle w:val="CommentText"/>
@@ -4515,7 +4523,7 @@
       </w:r>
     </w:p>
   </w:comment>
-  <w:comment w:id="16" w:author="Thomas Lee" w:date="2020-09-01T17:31:00Z" w:initials="TL">
+  <w:comment w:id="17" w:author="Thomas Lee" w:date="2020-09-01T17:31:00Z" w:initials="TL">
     <w:p>
       <w:pPr>
         <w:pStyle w:val="CommentText"/>
@@ -4539,7 +4547,7 @@
       </w:r>
     </w:p>
   </w:comment>
-  <w:comment w:id="17" w:author="James Robinson-Prior" w:date="2020-07-22T13:42:00Z" w:initials="JR">
+  <w:comment w:id="18" w:author="James Robinson-Prior" w:date="2020-07-22T13:42:00Z" w:initials="JR">
     <w:p>
       <w:pPr>
         <w:pStyle w:val="CommentText"/>
@@ -4555,7 +4563,7 @@
       </w:r>
     </w:p>
   </w:comment>
-  <w:comment w:id="18" w:author="Thomas Lee" w:date="2020-09-01T17:31:00Z" w:initials="TL">
+  <w:comment w:id="19" w:author="Thomas Lee" w:date="2020-09-01T17:31:00Z" w:initials="TL">
     <w:p>
       <w:pPr>
         <w:pStyle w:val="CommentText"/>
@@ -4571,7 +4579,7 @@
       </w:r>
     </w:p>
   </w:comment>
-  <w:comment w:id="19" w:author="James Robinson-Prior" w:date="2020-07-22T13:11:00Z" w:initials="JR">
+  <w:comment w:id="20" w:author="James Robinson-Prior" w:date="2020-07-22T13:11:00Z" w:initials="JR">
     <w:p>
       <w:pPr>
         <w:pStyle w:val="CommentText"/>
@@ -4583,19 +4591,11 @@
         <w:annotationRef/>
       </w:r>
       <w:r>
-        <w:t xml:space="preserve">I must admit, I do not know much about WMI and remote computing and connection, but my initials thoughts </w:t>
-      </w:r>
-      <w:proofErr w:type="gramStart"/>
-      <w:r>
-        <w:t>is</w:t>
-      </w:r>
-      <w:proofErr w:type="gramEnd"/>
-      <w:r>
-        <w:t xml:space="preserve"> that it would make a great addition to the book.</w:t>
+        <w:t>I must admit, I do not know much about WMI and remote computing and connection, but my initials thoughts is that it would make a great addition to the book.</w:t>
       </w:r>
     </w:p>
   </w:comment>
-  <w:comment w:id="20" w:author="Thomas Lee" w:date="2020-09-01T17:32:00Z" w:initials="TL">
+  <w:comment w:id="21" w:author="Thomas Lee" w:date="2020-09-01T17:32:00Z" w:initials="TL">
     <w:p>
       <w:pPr>
         <w:pStyle w:val="CommentText"/>
@@ -7964,6 +7964,12 @@
 </file>
 
 <file path=customXml/item1.xml><?xml version="1.0" encoding="utf-8"?>
+<p:properties xmlns:p="http://schemas.microsoft.com/office/2006/metadata/properties" xmlns:xsi="http://www.w3.org/2001/XMLSchema-instance" xmlns:pc="http://schemas.microsoft.com/office/infopath/2007/PartnerControls">
+  <documentManagement/>
+</p:properties>
+</file>
+
+<file path=customXml/item2.xml><?xml version="1.0" encoding="utf-8"?>
 <ct:contentTypeSchema xmlns:ct="http://schemas.microsoft.com/office/2006/metadata/contentType" xmlns:ma="http://schemas.microsoft.com/office/2006/metadata/properties/metaAttributes" ct:_="" ma:_="" ma:contentTypeName="Document" ma:contentTypeID="0x0101001668DC66B3C112409C4FAE79B8C83406" ma:contentTypeVersion="11" ma:contentTypeDescription="Create a new document." ma:contentTypeScope="" ma:versionID="06ec5dc213652d42f0b9cbc479b156b7">
   <xsd:schema xmlns:xsd="http://www.w3.org/2001/XMLSchema" xmlns:xs="http://www.w3.org/2001/XMLSchema" xmlns:p="http://schemas.microsoft.com/office/2006/metadata/properties" xmlns:ns3="ff92f091-b678-4ace-b65b-e796ac05bd2b" xmlns:ns4="be9152e5-a368-41e6-b18f-1aee9688f03a" targetNamespace="http://schemas.microsoft.com/office/2006/metadata/properties" ma:root="true" ma:fieldsID="b7e33521f73c6b5fcd6515ce777383ca" ns3:_="" ns4:_="">
     <xsd:import namespace="ff92f091-b678-4ace-b65b-e796ac05bd2b"/>
@@ -8174,12 +8180,6 @@
 </ct:contentTypeSchema>
 </file>
 
-<file path=customXml/item2.xml><?xml version="1.0" encoding="utf-8"?>
-<p:properties xmlns:p="http://schemas.microsoft.com/office/2006/metadata/properties" xmlns:xsi="http://www.w3.org/2001/XMLSchema-instance" xmlns:pc="http://schemas.microsoft.com/office/infopath/2007/PartnerControls">
-  <documentManagement/>
-</p:properties>
-</file>
-
 <file path=customXml/item3.xml><?xml version="1.0" encoding="utf-8"?>
 <?mso-contentType ?>
 <FormTemplates xmlns="http://schemas.microsoft.com/sharepoint/v3/contenttype/forms">
@@ -8190,6 +8190,15 @@
 </file>
 
 <file path=customXml/itemProps1.xml><?xml version="1.0" encoding="utf-8"?>
+<ds:datastoreItem xmlns:ds="http://schemas.openxmlformats.org/officeDocument/2006/customXml" ds:itemID="{990E10FC-EE06-455C-B2E7-C5469D70A09C}">
+  <ds:schemaRefs>
+    <ds:schemaRef ds:uri="http://schemas.microsoft.com/office/2006/metadata/properties"/>
+    <ds:schemaRef ds:uri="http://schemas.microsoft.com/office/infopath/2007/PartnerControls"/>
+  </ds:schemaRefs>
+</ds:datastoreItem>
+</file>
+
+<file path=customXml/itemProps2.xml><?xml version="1.0" encoding="utf-8"?>
 <ds:datastoreItem xmlns:ds="http://schemas.openxmlformats.org/officeDocument/2006/customXml" ds:itemID="{0557D1E2-1057-4A33-987D-2F5F60A1CB8B}">
   <ds:schemaRefs>
     <ds:schemaRef ds:uri="http://schemas.microsoft.com/office/2006/metadata/contentType"/>
@@ -8208,15 +8217,6 @@
 </ds:datastoreItem>
 </file>
 
-<file path=customXml/itemProps2.xml><?xml version="1.0" encoding="utf-8"?>
-<ds:datastoreItem xmlns:ds="http://schemas.openxmlformats.org/officeDocument/2006/customXml" ds:itemID="{990E10FC-EE06-455C-B2E7-C5469D70A09C}">
-  <ds:schemaRefs>
-    <ds:schemaRef ds:uri="http://schemas.microsoft.com/office/2006/metadata/properties"/>
-    <ds:schemaRef ds:uri="http://schemas.microsoft.com/office/infopath/2007/PartnerControls"/>
-  </ds:schemaRefs>
-</ds:datastoreItem>
-</file>
-
 <file path=customXml/itemProps3.xml><?xml version="1.0" encoding="utf-8"?>
 <ds:datastoreItem xmlns:ds="http://schemas.openxmlformats.org/officeDocument/2006/customXml" ds:itemID="{2C2ABC23-4A91-4173-8C6A-66B109789DC8}">
   <ds:schemaRefs>

</xml_diff>

<commit_message>
updating chapter orders, starting ch 12
</commit_message>
<xml_diff>
--- a/Book Outline  (Version 8).docx
+++ b/Book Outline  (Version 8).docx
@@ -1888,6 +1888,7 @@
         <w:t>Implementing FSRM Reporting</w:t>
       </w:r>
     </w:p>
+    <w:bookmarkEnd w:id="15"/>
     <w:p>
       <w:pPr>
         <w:pStyle w:val="ListParagraph"/>
@@ -1898,84 +1899,28 @@
         <w:jc w:val="both"/>
       </w:pPr>
       <w:r>
-        <w:t>Implementing DFS Name</w:t>
-      </w:r>
-      <w:r>
-        <w:t xml:space="preserve"> </w:t>
-      </w:r>
-      <w:r>
-        <w:t>Space</w:t>
-      </w:r>
-    </w:p>
-    <w:p>
-      <w:pPr>
-        <w:pStyle w:val="ListParagraph"/>
-        <w:numPr>
-          <w:ilvl w:val="0"/>
-          <w:numId w:val="16"/>
-        </w:numPr>
+        <w:t>Implementing FSRM File Screening</w:t>
+      </w:r>
+    </w:p>
+    <w:p>
+      <w:pPr>
+        <w:pStyle w:val="ListParagraph"/>
+        <w:ind w:left="1800"/>
         <w:jc w:val="both"/>
       </w:pPr>
-      <w:r>
-        <w:t>Implementing DFS Replication</w:t>
-      </w:r>
-    </w:p>
-    <w:bookmarkEnd w:id="15"/>
-    <w:p>
-      <w:pPr>
-        <w:pStyle w:val="ListParagraph"/>
-        <w:numPr>
-          <w:ilvl w:val="0"/>
-          <w:numId w:val="16"/>
-        </w:numPr>
-        <w:jc w:val="both"/>
-        <w:rPr>
-          <w:strike/>
-        </w:rPr>
-      </w:pPr>
-      <w:r>
-        <w:rPr>
-          <w:strike/>
-        </w:rPr>
-        <w:t>Implementing</w:t>
-      </w:r>
-      <w:r>
-        <w:rPr>
-          <w:strike/>
-        </w:rPr>
-        <w:t xml:space="preserve"> NFS Server</w:t>
-      </w:r>
-    </w:p>
-    <w:p>
-      <w:pPr>
-        <w:pStyle w:val="ListParagraph"/>
-        <w:numPr>
-          <w:ilvl w:val="0"/>
-          <w:numId w:val="16"/>
-        </w:numPr>
-        <w:jc w:val="both"/>
-        <w:rPr>
-          <w:strike/>
-        </w:rPr>
-      </w:pPr>
-      <w:r>
-        <w:rPr>
-          <w:strike/>
-        </w:rPr>
-        <w:t>Using an NFS Server in WSL 2</w:t>
-      </w:r>
-    </w:p>
-    <w:p>
-      <w:pPr>
-        <w:pStyle w:val="ListParagraph"/>
-      </w:pPr>
-    </w:p>
-    <w:p>
-      <w:pPr>
-        <w:pStyle w:val="ListParagraph"/>
-      </w:pPr>
-      <w:r>
-        <w:t>45 pages - 11 recipes</w:t>
+    </w:p>
+    <w:p>
+      <w:pPr>
+        <w:pStyle w:val="ListParagraph"/>
+      </w:pPr>
+      <w:r>
+        <w:t>45 pages - 1</w:t>
+      </w:r>
+      <w:r>
+        <w:t>0</w:t>
+      </w:r>
+      <w:r>
+        <w:t xml:space="preserve"> recipes</w:t>
       </w:r>
       <w:r>
         <w:br/>
@@ -2013,8 +1958,19 @@
         <w:t>This chapter</w:t>
       </w:r>
       <w:r>
-        <w:t>, little changed from earlier editions, looks at printing,.</w:t>
-      </w:r>
+        <w:t xml:space="preserve">, little </w:t>
+      </w:r>
+      <w:r>
+        <w:t xml:space="preserve">has </w:t>
+      </w:r>
+      <w:r>
+        <w:t xml:space="preserve">changed from earlier editions, looks at </w:t>
+      </w:r>
+      <w:proofErr w:type="gramStart"/>
+      <w:r>
+        <w:t>printing,.</w:t>
+      </w:r>
+      <w:proofErr w:type="gramEnd"/>
     </w:p>
     <w:p>
       <w:pPr>
@@ -2024,8 +1980,15 @@
           <w:numId w:val="17"/>
         </w:numPr>
       </w:pPr>
-      <w:r>
-        <w:t>Installing and sharing Printers</w:t>
+      <w:bookmarkStart w:id="16" w:name="_Hlk67066763"/>
+      <w:r>
+        <w:t xml:space="preserve">Installing and sharing </w:t>
+      </w:r>
+      <w:r>
+        <w:t>p</w:t>
+      </w:r>
+      <w:r>
+        <w:t>rinters</w:t>
       </w:r>
     </w:p>
     <w:p>
@@ -2088,6 +2051,7 @@
         <w:t>Creating a printer pool</w:t>
       </w:r>
     </w:p>
+    <w:bookmarkEnd w:id="16"/>
     <w:p>
       <w:pPr>
         <w:pStyle w:val="ListParagraph"/>
@@ -2172,6 +2136,7 @@
         </w:numPr>
         <w:spacing w:line="240" w:lineRule="auto"/>
       </w:pPr>
+      <w:bookmarkStart w:id="17" w:name="_Hlk67226173"/>
       <w:r>
         <w:t>Con</w:t>
       </w:r>
@@ -2225,6 +2190,7 @@
       <w:r>
         <w:t xml:space="preserve"> to create and use a container</w:t>
       </w:r>
+      <w:bookmarkEnd w:id="17"/>
     </w:p>
     <w:p>
       <w:pPr>
@@ -2365,8 +2331,50 @@
         </w:numPr>
       </w:pPr>
       <w:r>
+        <w:t>Configuring VM Networking</w:t>
+      </w:r>
+    </w:p>
+    <w:p>
+      <w:pPr>
+        <w:pStyle w:val="ListParagraph"/>
+        <w:numPr>
+          <w:ilvl w:val="1"/>
+          <w:numId w:val="19"/>
+        </w:numPr>
+      </w:pPr>
+      <w:r>
+        <w:t>Implementing Nested Virtuali</w:t>
+      </w:r>
+      <w:r>
+        <w:t>z</w:t>
+      </w:r>
+      <w:r>
+        <w:t>ation</w:t>
+      </w:r>
+    </w:p>
+    <w:p>
+      <w:pPr>
+        <w:pStyle w:val="ListParagraph"/>
+        <w:numPr>
+          <w:ilvl w:val="1"/>
+          <w:numId w:val="19"/>
+        </w:numPr>
+      </w:pPr>
+      <w:r>
+        <w:t>Managing VM state</w:t>
+      </w:r>
+    </w:p>
+    <w:p>
+      <w:pPr>
+        <w:pStyle w:val="ListParagraph"/>
+        <w:numPr>
+          <w:ilvl w:val="1"/>
+          <w:numId w:val="19"/>
+        </w:numPr>
+      </w:pPr>
+      <w:r>
         <w:lastRenderedPageBreak/>
-        <w:t>Configuring VM Networking</w:t>
+        <w:t>Managing storage Movement</w:t>
       </w:r>
     </w:p>
     <w:p>
@@ -2378,13 +2386,7 @@
         </w:numPr>
       </w:pPr>
       <w:r>
-        <w:t>Implementing Nested Virtuali</w:t>
-      </w:r>
-      <w:r>
-        <w:t>z</w:t>
-      </w:r>
-      <w:r>
-        <w:t>ation</w:t>
+        <w:t>Configure VM replication</w:t>
       </w:r>
     </w:p>
     <w:p>
@@ -2396,7 +2398,7 @@
         </w:numPr>
       </w:pPr>
       <w:r>
-        <w:t>Managing VM state</w:t>
+        <w:t>Manage VM Checkpoints</w:t>
       </w:r>
     </w:p>
     <w:p>
@@ -2408,42 +2410,6 @@
         </w:numPr>
       </w:pPr>
       <w:r>
-        <w:t>Managing storage Movement</w:t>
-      </w:r>
-    </w:p>
-    <w:p>
-      <w:pPr>
-        <w:pStyle w:val="ListParagraph"/>
-        <w:numPr>
-          <w:ilvl w:val="1"/>
-          <w:numId w:val="19"/>
-        </w:numPr>
-      </w:pPr>
-      <w:r>
-        <w:t>Configure VM replication</w:t>
-      </w:r>
-    </w:p>
-    <w:p>
-      <w:pPr>
-        <w:pStyle w:val="ListParagraph"/>
-        <w:numPr>
-          <w:ilvl w:val="1"/>
-          <w:numId w:val="19"/>
-        </w:numPr>
-      </w:pPr>
-      <w:r>
-        <w:t>Manage VM Checkpoints</w:t>
-      </w:r>
-    </w:p>
-    <w:p>
-      <w:pPr>
-        <w:pStyle w:val="ListParagraph"/>
-        <w:numPr>
-          <w:ilvl w:val="1"/>
-          <w:numId w:val="19"/>
-        </w:numPr>
-      </w:pPr>
-      <w:r>
         <w:t>C</w:t>
       </w:r>
       <w:r>
@@ -2498,223 +2464,11 @@
       </w:pPr>
       <w:r>
         <w:t xml:space="preserve">14. </w:t>
-      </w:r>
-      <w:commentRangeStart w:id="16"/>
-      <w:commentRangeStart w:id="17"/>
-      <w:r>
-        <w:t>Managing Azure</w:t>
-      </w:r>
-      <w:commentRangeEnd w:id="16"/>
-      <w:r>
-        <w:rPr>
-          <w:rStyle w:val="CommentReference"/>
-          <w:b/>
-          <w:bCs/>
-        </w:rPr>
-        <w:commentReference w:id="16"/>
-      </w:r>
-      <w:commentRangeEnd w:id="17"/>
-      <w:r>
-        <w:rPr>
-          <w:rStyle w:val="CommentReference"/>
-        </w:rPr>
-        <w:commentReference w:id="17"/>
-      </w:r>
-    </w:p>
-    <w:p/>
-    <w:p>
-      <w:r>
-        <w:t xml:space="preserve">Azure is Microsoft’s cloud offering. We look at some basic IAAS operations </w:t>
-      </w:r>
-      <w:proofErr w:type="spellStart"/>
-      <w:r>
-        <w:t>mae</w:t>
-      </w:r>
-      <w:proofErr w:type="spellEnd"/>
-      <w:r>
-        <w:t xml:space="preserve"> possible with Azure</w:t>
-      </w:r>
-      <w:r>
-        <w:t>.</w:t>
-      </w:r>
-    </w:p>
-    <w:p>
-      <w:pPr>
-        <w:pStyle w:val="ListParagraph"/>
-        <w:numPr>
-          <w:ilvl w:val="1"/>
-          <w:numId w:val="21"/>
-        </w:numPr>
-      </w:pPr>
-      <w:r>
-        <w:t>Using Power</w:t>
-      </w:r>
-      <w:r>
-        <w:t>S</w:t>
-      </w:r>
-      <w:r>
-        <w:t>hell with Azure</w:t>
-      </w:r>
-    </w:p>
-    <w:p>
-      <w:pPr>
-        <w:pStyle w:val="ListParagraph"/>
-        <w:numPr>
-          <w:ilvl w:val="1"/>
-          <w:numId w:val="21"/>
-        </w:numPr>
-      </w:pPr>
-      <w:r>
-        <w:t>Create core Azure Resources</w:t>
-      </w:r>
-    </w:p>
-    <w:p>
-      <w:pPr>
-        <w:pStyle w:val="ListParagraph"/>
-        <w:numPr>
-          <w:ilvl w:val="1"/>
-          <w:numId w:val="21"/>
-        </w:numPr>
-      </w:pPr>
-      <w:r>
-        <w:t>Exploring Storage Account</w:t>
-      </w:r>
-    </w:p>
-    <w:p>
-      <w:pPr>
-        <w:pStyle w:val="ListParagraph"/>
-        <w:numPr>
-          <w:ilvl w:val="1"/>
-          <w:numId w:val="21"/>
-        </w:numPr>
-      </w:pPr>
-      <w:r>
-        <w:t>Creating Azure SMB Share</w:t>
-      </w:r>
-    </w:p>
-    <w:p>
-      <w:pPr>
-        <w:pStyle w:val="ListParagraph"/>
-        <w:numPr>
-          <w:ilvl w:val="1"/>
-          <w:numId w:val="21"/>
-        </w:numPr>
-      </w:pPr>
-      <w:r>
-        <w:t>Creating an Azure web site</w:t>
-      </w:r>
-    </w:p>
-    <w:p>
-      <w:pPr>
-        <w:pStyle w:val="ListParagraph"/>
-        <w:numPr>
-          <w:ilvl w:val="1"/>
-          <w:numId w:val="21"/>
-        </w:numPr>
-      </w:pPr>
-      <w:r>
-        <w:t>Creating an Azure VM</w:t>
-      </w:r>
-    </w:p>
-    <w:p>
-      <w:pPr>
-        <w:pStyle w:val="ListParagraph"/>
-        <w:numPr>
-          <w:ilvl w:val="1"/>
-          <w:numId w:val="21"/>
-        </w:numPr>
-        <w:rPr>
-          <w:strike/>
-        </w:rPr>
-      </w:pPr>
-      <w:r>
-        <w:rPr>
-          <w:strike/>
-        </w:rPr>
-        <w:t>Crea</w:t>
-      </w:r>
-      <w:r>
-        <w:rPr>
-          <w:strike/>
-        </w:rPr>
-        <w:t>t</w:t>
-      </w:r>
-      <w:r>
-        <w:rPr>
-          <w:strike/>
-        </w:rPr>
-        <w:t>ing a p2s VPN ?</w:t>
-      </w:r>
-    </w:p>
-    <w:p>
-      <w:pPr>
-        <w:pStyle w:val="ListParagraph"/>
-      </w:pPr>
-    </w:p>
-    <w:p>
-      <w:pPr>
-        <w:pStyle w:val="ListParagraph"/>
-      </w:pPr>
-      <w:r>
-        <w:t xml:space="preserve">30 pages - 7 </w:t>
-      </w:r>
-      <w:r>
-        <w:t>recipes</w:t>
-      </w:r>
-    </w:p>
-    <w:p>
-      <w:pPr>
-        <w:pStyle w:val="ListParagraph"/>
-      </w:pPr>
-      <w:r>
-        <w:t>10 % new material</w:t>
-      </w:r>
-    </w:p>
-    <w:p/>
-    <w:p>
-      <w:pPr>
-        <w:pStyle w:val="Heading2"/>
-        <w:rPr>
-          <w:b/>
-          <w:bCs/>
-        </w:rPr>
-      </w:pPr>
-      <w:r>
-        <w:rPr>
-          <w:b/>
-          <w:bCs/>
-        </w:rPr>
-        <w:t xml:space="preserve">15. </w:t>
       </w:r>
       <w:commentRangeStart w:id="18"/>
       <w:commentRangeStart w:id="19"/>
       <w:r>
-        <w:rPr>
-          <w:b/>
-          <w:bCs/>
-        </w:rPr>
-        <w:t>Debugging</w:t>
-      </w:r>
-      <w:r>
-        <w:rPr>
-          <w:b/>
-          <w:bCs/>
-        </w:rPr>
-        <w:t xml:space="preserve"> and </w:t>
-      </w:r>
-      <w:r>
-        <w:rPr>
-          <w:b/>
-          <w:bCs/>
-        </w:rPr>
-        <w:t>Troubleshooting</w:t>
-      </w:r>
-      <w:r>
-        <w:rPr>
-          <w:b/>
-          <w:bCs/>
-        </w:rPr>
-        <w:t xml:space="preserve"> Windows Server</w:t>
+        <w:t>Managing Azure</w:t>
       </w:r>
       <w:commentRangeEnd w:id="18"/>
       <w:r>
@@ -2733,81 +2487,140 @@
         <w:commentReference w:id="19"/>
       </w:r>
     </w:p>
-    <w:p>
-      <w:pPr>
-        <w:pStyle w:val="ListParagraph"/>
-        <w:numPr>
-          <w:ilvl w:val="1"/>
-          <w:numId w:val="20"/>
-        </w:numPr>
-      </w:pPr>
-      <w:r>
-        <w:t>Using PS Script Analyser</w:t>
-      </w:r>
-    </w:p>
-    <w:p>
-      <w:pPr>
-        <w:pStyle w:val="ListParagraph"/>
-        <w:numPr>
-          <w:ilvl w:val="1"/>
-          <w:numId w:val="20"/>
-        </w:numPr>
-      </w:pPr>
-      <w:r>
-        <w:t>Checking Networking connectivity</w:t>
-      </w:r>
-    </w:p>
-    <w:p>
-      <w:pPr>
-        <w:pStyle w:val="ListParagraph"/>
-        <w:numPr>
-          <w:ilvl w:val="1"/>
-          <w:numId w:val="20"/>
-        </w:numPr>
-      </w:pPr>
-      <w:r>
-        <w:t>Using Best Practices Analyzer</w:t>
-      </w:r>
-    </w:p>
-    <w:p>
-      <w:pPr>
-        <w:pStyle w:val="ListParagraph"/>
-        <w:numPr>
-          <w:ilvl w:val="1"/>
-          <w:numId w:val="20"/>
-        </w:numPr>
-      </w:pPr>
-      <w:r>
-        <w:t>Exploring PowerShell debugging</w:t>
-      </w:r>
-      <w:r>
-        <w:t xml:space="preserve"> </w:t>
-      </w:r>
-    </w:p>
-    <w:p>
-      <w:pPr>
-        <w:pStyle w:val="ListParagraph"/>
-        <w:numPr>
-          <w:ilvl w:val="1"/>
-          <w:numId w:val="20"/>
-        </w:numPr>
-      </w:pPr>
-      <w:r>
-        <w:t>Networking Troubleshooting</w:t>
-      </w:r>
-    </w:p>
-    <w:p>
-      <w:pPr>
-        <w:ind w:left="1080"/>
-      </w:pPr>
-      <w:r>
-        <w:t xml:space="preserve">25 pages, </w:t>
-      </w:r>
-      <w:r>
-        <w:t>5</w:t>
-      </w:r>
-      <w:r>
-        <w:t xml:space="preserve"> </w:t>
+    <w:p/>
+    <w:p>
+      <w:r>
+        <w:t>Azure is Microsoft’s cloud offering. We look at some basic IAAS operations ma</w:t>
+      </w:r>
+      <w:r>
+        <w:t>d</w:t>
+      </w:r>
+      <w:r>
+        <w:t>e possible with Azure</w:t>
+      </w:r>
+      <w:r>
+        <w:t>.</w:t>
+      </w:r>
+    </w:p>
+    <w:p>
+      <w:pPr>
+        <w:pStyle w:val="ListParagraph"/>
+        <w:numPr>
+          <w:ilvl w:val="1"/>
+          <w:numId w:val="21"/>
+        </w:numPr>
+      </w:pPr>
+      <w:r>
+        <w:t>Using Power</w:t>
+      </w:r>
+      <w:r>
+        <w:t>S</w:t>
+      </w:r>
+      <w:r>
+        <w:t>hell with Azure</w:t>
+      </w:r>
+    </w:p>
+    <w:p>
+      <w:pPr>
+        <w:pStyle w:val="ListParagraph"/>
+        <w:numPr>
+          <w:ilvl w:val="1"/>
+          <w:numId w:val="21"/>
+        </w:numPr>
+      </w:pPr>
+      <w:r>
+        <w:t>Create core Azure Resources</w:t>
+      </w:r>
+    </w:p>
+    <w:p>
+      <w:pPr>
+        <w:pStyle w:val="ListParagraph"/>
+        <w:numPr>
+          <w:ilvl w:val="1"/>
+          <w:numId w:val="21"/>
+        </w:numPr>
+      </w:pPr>
+      <w:r>
+        <w:t>Exploring Storage Account</w:t>
+      </w:r>
+    </w:p>
+    <w:p>
+      <w:pPr>
+        <w:pStyle w:val="ListParagraph"/>
+        <w:numPr>
+          <w:ilvl w:val="1"/>
+          <w:numId w:val="21"/>
+        </w:numPr>
+      </w:pPr>
+      <w:r>
+        <w:t>Creating Azure SMB Share</w:t>
+      </w:r>
+    </w:p>
+    <w:p>
+      <w:pPr>
+        <w:pStyle w:val="ListParagraph"/>
+        <w:numPr>
+          <w:ilvl w:val="1"/>
+          <w:numId w:val="21"/>
+        </w:numPr>
+      </w:pPr>
+      <w:r>
+        <w:t>Creating an Azure web site</w:t>
+      </w:r>
+    </w:p>
+    <w:p>
+      <w:pPr>
+        <w:pStyle w:val="ListParagraph"/>
+        <w:numPr>
+          <w:ilvl w:val="1"/>
+          <w:numId w:val="21"/>
+        </w:numPr>
+      </w:pPr>
+      <w:r>
+        <w:t>Creating an Azure VM</w:t>
+      </w:r>
+    </w:p>
+    <w:p>
+      <w:pPr>
+        <w:pStyle w:val="ListParagraph"/>
+        <w:numPr>
+          <w:ilvl w:val="1"/>
+          <w:numId w:val="21"/>
+        </w:numPr>
+        <w:rPr>
+          <w:strike/>
+        </w:rPr>
+      </w:pPr>
+      <w:r>
+        <w:rPr>
+          <w:strike/>
+        </w:rPr>
+        <w:t>Crea</w:t>
+      </w:r>
+      <w:r>
+        <w:rPr>
+          <w:strike/>
+        </w:rPr>
+        <w:t>t</w:t>
+      </w:r>
+      <w:r>
+        <w:rPr>
+          <w:strike/>
+        </w:rPr>
+        <w:t>ing a p2s VPN ?</w:t>
+      </w:r>
+    </w:p>
+    <w:p>
+      <w:pPr>
+        <w:pStyle w:val="ListParagraph"/>
+      </w:pPr>
+    </w:p>
+    <w:p>
+      <w:pPr>
+        <w:pStyle w:val="ListParagraph"/>
+      </w:pPr>
+      <w:r>
+        <w:t xml:space="preserve">30 pages - 7 </w:t>
       </w:r>
       <w:r>
         <w:t>recipes</w:t>
@@ -2815,64 +2628,57 @@
     </w:p>
     <w:p>
       <w:pPr>
-        <w:ind w:left="1080"/>
-      </w:pPr>
-      <w:r>
-        <w:t>100</w:t>
-      </w:r>
-      <w:r>
-        <w:t>%</w:t>
-      </w:r>
-      <w:r>
-        <w:t xml:space="preserve"> new material</w:t>
-      </w:r>
-    </w:p>
-    <w:p>
-      <w:pPr>
-        <w:pStyle w:val="ListParagraph"/>
-      </w:pPr>
-    </w:p>
-    <w:p>
-      <w:pPr>
-        <w:pStyle w:val="ListParagraph"/>
-      </w:pPr>
-      <w:r>
-        <w:t xml:space="preserve">20 pages - </w:t>
-      </w:r>
-      <w:r>
-        <w:t>5</w:t>
-      </w:r>
-      <w:r>
-        <w:t xml:space="preserve"> recipes</w:t>
-      </w:r>
-      <w:r>
-        <w:br/>
-        <w:t>New Material 25%</w:t>
-      </w:r>
-      <w:r>
-        <w:br/>
-      </w:r>
-    </w:p>
+        <w:pStyle w:val="ListParagraph"/>
+      </w:pPr>
+      <w:r>
+        <w:t>10 % new material</w:t>
+      </w:r>
+    </w:p>
+    <w:p/>
     <w:p>
       <w:pPr>
         <w:pStyle w:val="Heading2"/>
-      </w:pPr>
-      <w:r>
-        <w:t xml:space="preserve">16. </w:t>
-      </w:r>
-      <w:r>
-        <w:t xml:space="preserve">Managing </w:t>
-      </w:r>
-      <w:r>
-        <w:t xml:space="preserve">Window Server </w:t>
-      </w:r>
-      <w:r>
-        <w:t>with</w:t>
+        <w:rPr>
+          <w:b/>
+          <w:bCs/>
+        </w:rPr>
+      </w:pPr>
+      <w:r>
+        <w:rPr>
+          <w:b/>
+          <w:bCs/>
+        </w:rPr>
+        <w:t xml:space="preserve">15. </w:t>
       </w:r>
       <w:commentRangeStart w:id="20"/>
       <w:commentRangeStart w:id="21"/>
       <w:r>
-        <w:t xml:space="preserve"> WMI</w:t>
+        <w:rPr>
+          <w:b/>
+          <w:bCs/>
+        </w:rPr>
+        <w:t>Debugging</w:t>
+      </w:r>
+      <w:r>
+        <w:rPr>
+          <w:b/>
+          <w:bCs/>
+        </w:rPr>
+        <w:t xml:space="preserve"> and </w:t>
+      </w:r>
+      <w:r>
+        <w:rPr>
+          <w:b/>
+          <w:bCs/>
+        </w:rPr>
+        <w:t>Troubleshooting</w:t>
+      </w:r>
+      <w:r>
+        <w:rPr>
+          <w:b/>
+          <w:bCs/>
+        </w:rPr>
+        <w:t xml:space="preserve"> Windows Server</w:t>
       </w:r>
       <w:commentRangeEnd w:id="20"/>
       <w:r>
@@ -2896,6 +2702,165 @@
         <w:pStyle w:val="ListParagraph"/>
         <w:numPr>
           <w:ilvl w:val="1"/>
+          <w:numId w:val="20"/>
+        </w:numPr>
+      </w:pPr>
+      <w:r>
+        <w:t>Using PS Script Analyser</w:t>
+      </w:r>
+    </w:p>
+    <w:p>
+      <w:pPr>
+        <w:pStyle w:val="ListParagraph"/>
+        <w:numPr>
+          <w:ilvl w:val="1"/>
+          <w:numId w:val="20"/>
+        </w:numPr>
+      </w:pPr>
+      <w:r>
+        <w:t>Checking Networking connectivity</w:t>
+      </w:r>
+    </w:p>
+    <w:p>
+      <w:pPr>
+        <w:pStyle w:val="ListParagraph"/>
+        <w:numPr>
+          <w:ilvl w:val="1"/>
+          <w:numId w:val="20"/>
+        </w:numPr>
+      </w:pPr>
+      <w:r>
+        <w:t>Using Best Practices Analyzer</w:t>
+      </w:r>
+    </w:p>
+    <w:p>
+      <w:pPr>
+        <w:pStyle w:val="ListParagraph"/>
+        <w:numPr>
+          <w:ilvl w:val="1"/>
+          <w:numId w:val="20"/>
+        </w:numPr>
+      </w:pPr>
+      <w:r>
+        <w:t>Exploring PowerShell debugging</w:t>
+      </w:r>
+      <w:r>
+        <w:t xml:space="preserve"> </w:t>
+      </w:r>
+    </w:p>
+    <w:p>
+      <w:pPr>
+        <w:pStyle w:val="ListParagraph"/>
+        <w:numPr>
+          <w:ilvl w:val="1"/>
+          <w:numId w:val="20"/>
+        </w:numPr>
+      </w:pPr>
+      <w:r>
+        <w:t>Networking Troubleshooting</w:t>
+      </w:r>
+    </w:p>
+    <w:p>
+      <w:pPr>
+        <w:ind w:left="1080"/>
+      </w:pPr>
+      <w:r>
+        <w:t xml:space="preserve">25 pages, </w:t>
+      </w:r>
+      <w:r>
+        <w:t>5</w:t>
+      </w:r>
+      <w:r>
+        <w:t xml:space="preserve"> </w:t>
+      </w:r>
+      <w:r>
+        <w:t>recipes</w:t>
+      </w:r>
+    </w:p>
+    <w:p>
+      <w:pPr>
+        <w:ind w:left="1080"/>
+      </w:pPr>
+      <w:r>
+        <w:t>100</w:t>
+      </w:r>
+      <w:r>
+        <w:t>%</w:t>
+      </w:r>
+      <w:r>
+        <w:t xml:space="preserve"> new material</w:t>
+      </w:r>
+    </w:p>
+    <w:p>
+      <w:pPr>
+        <w:pStyle w:val="ListParagraph"/>
+      </w:pPr>
+    </w:p>
+    <w:p>
+      <w:pPr>
+        <w:pStyle w:val="ListParagraph"/>
+      </w:pPr>
+      <w:r>
+        <w:t xml:space="preserve">20 pages - </w:t>
+      </w:r>
+      <w:r>
+        <w:t>5</w:t>
+      </w:r>
+      <w:r>
+        <w:t xml:space="preserve"> recipes</w:t>
+      </w:r>
+      <w:r>
+        <w:br/>
+        <w:t>New Material 25%</w:t>
+      </w:r>
+      <w:r>
+        <w:br/>
+      </w:r>
+    </w:p>
+    <w:p>
+      <w:pPr>
+        <w:pStyle w:val="Heading2"/>
+        <w:ind w:left="720" w:hanging="720"/>
+      </w:pPr>
+      <w:r>
+        <w:t xml:space="preserve">16. </w:t>
+      </w:r>
+      <w:r>
+        <w:t xml:space="preserve">Managing </w:t>
+      </w:r>
+      <w:r>
+        <w:t xml:space="preserve">Window Server </w:t>
+      </w:r>
+      <w:r>
+        <w:t>with</w:t>
+      </w:r>
+      <w:commentRangeStart w:id="22"/>
+      <w:commentRangeStart w:id="23"/>
+      <w:r>
+        <w:t xml:space="preserve"> WMI</w:t>
+      </w:r>
+      <w:commentRangeEnd w:id="22"/>
+      <w:r>
+        <w:rPr>
+          <w:rStyle w:val="CommentReference"/>
+          <w:b/>
+          <w:bCs/>
+        </w:rPr>
+        <w:commentReference w:id="22"/>
+      </w:r>
+      <w:commentRangeEnd w:id="23"/>
+      <w:r>
+        <w:rPr>
+          <w:rStyle w:val="CommentReference"/>
+        </w:rPr>
+        <w:commentReference w:id="23"/>
+      </w:r>
+    </w:p>
+    <w:p>
+      <w:pPr>
+        <w:pStyle w:val="ListParagraph"/>
+        <w:numPr>
+          <w:ilvl w:val="1"/>
           <w:numId w:val="22"/>
         </w:numPr>
       </w:pPr>
@@ -2969,31 +2934,31 @@
         </w:numPr>
       </w:pPr>
       <w:r>
+        <w:t>Using WMI Events</w:t>
+      </w:r>
+    </w:p>
+    <w:p>
+      <w:pPr>
+        <w:pStyle w:val="ListParagraph"/>
+        <w:numPr>
+          <w:ilvl w:val="1"/>
+          <w:numId w:val="22"/>
+        </w:numPr>
+      </w:pPr>
+      <w:r>
+        <w:t>Implementing Permanent WMI eventing</w:t>
+      </w:r>
+    </w:p>
+    <w:p>
+      <w:pPr>
+        <w:pStyle w:val="ListParagraph"/>
+        <w:numPr>
+          <w:ilvl w:val="1"/>
+          <w:numId w:val="22"/>
+        </w:numPr>
+      </w:pPr>
+      <w:r>
         <w:lastRenderedPageBreak/>
-        <w:t>Using WMI Events</w:t>
-      </w:r>
-    </w:p>
-    <w:p>
-      <w:pPr>
-        <w:pStyle w:val="ListParagraph"/>
-        <w:numPr>
-          <w:ilvl w:val="1"/>
-          <w:numId w:val="22"/>
-        </w:numPr>
-      </w:pPr>
-      <w:r>
-        <w:t>Implementing Permanent WMI eventing</w:t>
-      </w:r>
-    </w:p>
-    <w:p>
-      <w:pPr>
-        <w:pStyle w:val="ListParagraph"/>
-        <w:numPr>
-          <w:ilvl w:val="1"/>
-          <w:numId w:val="22"/>
-        </w:numPr>
-      </w:pPr>
-      <w:r>
         <w:t>Detecting USB Insertion</w:t>
       </w:r>
     </w:p>
@@ -4482,7 +4447,15 @@
         <w:pStyle w:val="CommentText"/>
       </w:pPr>
       <w:r>
-        <w:t xml:space="preserve">In general and in more detail </w:t>
+        <w:t xml:space="preserve">In </w:t>
+      </w:r>
+      <w:proofErr w:type="gramStart"/>
+      <w:r>
+        <w:t>general</w:t>
+      </w:r>
+      <w:proofErr w:type="gramEnd"/>
+      <w:r>
+        <w:t xml:space="preserve"> and in more detail </w:t>
       </w:r>
     </w:p>
   </w:comment>
@@ -4507,7 +4480,7 @@
       <w:proofErr w:type="spellEnd"/>
     </w:p>
   </w:comment>
-  <w:comment w:id="16" w:author="James Robinson-Prior" w:date="2020-07-22T14:14:00Z" w:initials="JR">
+  <w:comment w:id="18" w:author="James Robinson-Prior" w:date="2020-07-22T14:14:00Z" w:initials="JR">
     <w:p>
       <w:pPr>
         <w:pStyle w:val="CommentText"/>
@@ -4523,7 +4496,7 @@
       </w:r>
     </w:p>
   </w:comment>
-  <w:comment w:id="17" w:author="Thomas Lee" w:date="2020-09-01T17:31:00Z" w:initials="TL">
+  <w:comment w:id="19" w:author="Thomas Lee" w:date="2020-09-01T17:31:00Z" w:initials="TL">
     <w:p>
       <w:pPr>
         <w:pStyle w:val="CommentText"/>
@@ -4547,7 +4520,7 @@
       </w:r>
     </w:p>
   </w:comment>
-  <w:comment w:id="18" w:author="James Robinson-Prior" w:date="2020-07-22T13:42:00Z" w:initials="JR">
+  <w:comment w:id="20" w:author="James Robinson-Prior" w:date="2020-07-22T13:42:00Z" w:initials="JR">
     <w:p>
       <w:pPr>
         <w:pStyle w:val="CommentText"/>
@@ -4563,7 +4536,7 @@
       </w:r>
     </w:p>
   </w:comment>
-  <w:comment w:id="19" w:author="Thomas Lee" w:date="2020-09-01T17:31:00Z" w:initials="TL">
+  <w:comment w:id="21" w:author="Thomas Lee" w:date="2020-09-01T17:31:00Z" w:initials="TL">
     <w:p>
       <w:pPr>
         <w:pStyle w:val="CommentText"/>
@@ -4579,7 +4552,7 @@
       </w:r>
     </w:p>
   </w:comment>
-  <w:comment w:id="20" w:author="James Robinson-Prior" w:date="2020-07-22T13:11:00Z" w:initials="JR">
+  <w:comment w:id="22" w:author="James Robinson-Prior" w:date="2020-07-22T13:11:00Z" w:initials="JR">
     <w:p>
       <w:pPr>
         <w:pStyle w:val="CommentText"/>
@@ -4591,11 +4564,19 @@
         <w:annotationRef/>
       </w:r>
       <w:r>
-        <w:t>I must admit, I do not know much about WMI and remote computing and connection, but my initials thoughts is that it would make a great addition to the book.</w:t>
+        <w:t xml:space="preserve">I must admit, I do not know much about WMI and remote computing and connection, but my initials thoughts </w:t>
+      </w:r>
+      <w:proofErr w:type="gramStart"/>
+      <w:r>
+        <w:t>is</w:t>
+      </w:r>
+      <w:proofErr w:type="gramEnd"/>
+      <w:r>
+        <w:t xml:space="preserve"> that it would make a great addition to the book.</w:t>
       </w:r>
     </w:p>
   </w:comment>
-  <w:comment w:id="21" w:author="Thomas Lee" w:date="2020-09-01T17:32:00Z" w:initials="TL">
+  <w:comment w:id="23" w:author="Thomas Lee" w:date="2020-09-01T17:32:00Z" w:initials="TL">
     <w:p>
       <w:pPr>
         <w:pStyle w:val="CommentText"/>
@@ -4734,7 +4715,6 @@
         <w:docPartUnique/>
       </w:docPartObj>
     </w:sdtPr>
-    <w:sdtEndPr/>
     <w:sdtContent>
       <w:p>
         <w:pPr>
@@ -7964,9 +7944,12 @@
 </file>
 
 <file path=customXml/item1.xml><?xml version="1.0" encoding="utf-8"?>
-<p:properties xmlns:p="http://schemas.microsoft.com/office/2006/metadata/properties" xmlns:xsi="http://www.w3.org/2001/XMLSchema-instance" xmlns:pc="http://schemas.microsoft.com/office/infopath/2007/PartnerControls">
-  <documentManagement/>
-</p:properties>
+<?mso-contentType ?>
+<FormTemplates xmlns="http://schemas.microsoft.com/sharepoint/v3/contenttype/forms">
+  <Display>DocumentLibraryForm</Display>
+  <Edit>DocumentLibraryForm</Edit>
+  <New>DocumentLibraryForm</New>
+</FormTemplates>
 </file>
 
 <file path=customXml/item2.xml><?xml version="1.0" encoding="utf-8"?>
@@ -8181,19 +8164,15 @@
 </file>
 
 <file path=customXml/item3.xml><?xml version="1.0" encoding="utf-8"?>
-<?mso-contentType ?>
-<FormTemplates xmlns="http://schemas.microsoft.com/sharepoint/v3/contenttype/forms">
-  <Display>DocumentLibraryForm</Display>
-  <Edit>DocumentLibraryForm</Edit>
-  <New>DocumentLibraryForm</New>
-</FormTemplates>
+<p:properties xmlns:p="http://schemas.microsoft.com/office/2006/metadata/properties" xmlns:xsi="http://www.w3.org/2001/XMLSchema-instance" xmlns:pc="http://schemas.microsoft.com/office/infopath/2007/PartnerControls">
+  <documentManagement/>
+</p:properties>
 </file>
 
 <file path=customXml/itemProps1.xml><?xml version="1.0" encoding="utf-8"?>
-<ds:datastoreItem xmlns:ds="http://schemas.openxmlformats.org/officeDocument/2006/customXml" ds:itemID="{990E10FC-EE06-455C-B2E7-C5469D70A09C}">
+<ds:datastoreItem xmlns:ds="http://schemas.openxmlformats.org/officeDocument/2006/customXml" ds:itemID="{2C2ABC23-4A91-4173-8C6A-66B109789DC8}">
   <ds:schemaRefs>
-    <ds:schemaRef ds:uri="http://schemas.microsoft.com/office/2006/metadata/properties"/>
-    <ds:schemaRef ds:uri="http://schemas.microsoft.com/office/infopath/2007/PartnerControls"/>
+    <ds:schemaRef ds:uri="http://schemas.microsoft.com/sharepoint/v3/contenttype/forms"/>
   </ds:schemaRefs>
 </ds:datastoreItem>
 </file>
@@ -8218,9 +8197,10 @@
 </file>
 
 <file path=customXml/itemProps3.xml><?xml version="1.0" encoding="utf-8"?>
-<ds:datastoreItem xmlns:ds="http://schemas.openxmlformats.org/officeDocument/2006/customXml" ds:itemID="{2C2ABC23-4A91-4173-8C6A-66B109789DC8}">
+<ds:datastoreItem xmlns:ds="http://schemas.openxmlformats.org/officeDocument/2006/customXml" ds:itemID="{990E10FC-EE06-455C-B2E7-C5469D70A09C}">
   <ds:schemaRefs>
-    <ds:schemaRef ds:uri="http://schemas.microsoft.com/sharepoint/v3/contenttype/forms"/>
+    <ds:schemaRef ds:uri="http://schemas.microsoft.com/office/2006/metadata/properties"/>
+    <ds:schemaRef ds:uri="http://schemas.microsoft.com/office/infopath/2007/PartnerControls"/>
   </ds:schemaRefs>
 </ds:datastoreItem>
 </file>
</xml_diff>